<commit_message>
Praktikumsbericht - Siekes review auswerten
</commit_message>
<xml_diff>
--- a/praktikumsbericht/Praktikumsbericht.docx
+++ b/praktikumsbericht/Praktikumsbericht.docx
@@ -90,12 +90,21 @@
           <w:sz w:val="32"/>
         </w:rPr>
       </w:pPr>
+      <w:proofErr w:type="spellStart"/>
       <w:r>
         <w:rPr>
           <w:b/>
           <w:sz w:val="32"/>
         </w:rPr>
-        <w:t>valantic FSA</w:t>
+        <w:t>valantic</w:t>
+      </w:r>
+      <w:proofErr w:type="spellEnd"/>
+      <w:r>
+        <w:rPr>
+          <w:b/>
+          <w:sz w:val="32"/>
+        </w:rPr>
+        <w:t xml:space="preserve"> FSA</w:t>
       </w:r>
     </w:p>
     <w:p/>
@@ -327,7 +336,7 @@
           <w:r>
             <w:fldChar w:fldCharType="separate"/>
           </w:r>
-          <w:hyperlink w:anchor="_Toc185157473" w:history="1">
+          <w:hyperlink w:anchor="_Toc185618236" w:history="1">
             <w:r>
               <w:rPr>
                 <w:rStyle w:val="Hyperlink"/>
@@ -373,7 +382,7 @@
                 <w:noProof/>
                 <w:webHidden/>
               </w:rPr>
-              <w:instrText xml:space="preserve"> PAGEREF _Toc185157473 \h </w:instrText>
+              <w:instrText xml:space="preserve"> PAGEREF _Toc185618236 \h </w:instrText>
             </w:r>
             <w:r>
               <w:rPr>
@@ -421,7 +430,7 @@
               <w14:ligatures w14:val="standardContextual"/>
             </w:rPr>
           </w:pPr>
-          <w:hyperlink w:anchor="_Toc185157474" w:history="1">
+          <w:hyperlink w:anchor="_Toc185618237" w:history="1">
             <w:r>
               <w:rPr>
                 <w:rStyle w:val="Hyperlink"/>
@@ -467,7 +476,7 @@
                 <w:noProof/>
                 <w:webHidden/>
               </w:rPr>
-              <w:instrText xml:space="preserve"> PAGEREF _Toc185157474 \h </w:instrText>
+              <w:instrText xml:space="preserve"> PAGEREF _Toc185618237 \h </w:instrText>
             </w:r>
             <w:r>
               <w:rPr>
@@ -515,7 +524,7 @@
               <w14:ligatures w14:val="standardContextual"/>
             </w:rPr>
           </w:pPr>
-          <w:hyperlink w:anchor="_Toc185157475" w:history="1">
+          <w:hyperlink w:anchor="_Toc185618238" w:history="1">
             <w:r>
               <w:rPr>
                 <w:rStyle w:val="Hyperlink"/>
@@ -561,7 +570,7 @@
                 <w:noProof/>
                 <w:webHidden/>
               </w:rPr>
-              <w:instrText xml:space="preserve"> PAGEREF _Toc185157475 \h </w:instrText>
+              <w:instrText xml:space="preserve"> PAGEREF _Toc185618238 \h </w:instrText>
             </w:r>
             <w:r>
               <w:rPr>
@@ -609,7 +618,7 @@
               <w14:ligatures w14:val="standardContextual"/>
             </w:rPr>
           </w:pPr>
-          <w:hyperlink w:anchor="_Toc185157476" w:history="1">
+          <w:hyperlink w:anchor="_Toc185618239" w:history="1">
             <w:r>
               <w:rPr>
                 <w:rStyle w:val="Hyperlink"/>
@@ -655,7 +664,7 @@
                 <w:noProof/>
                 <w:webHidden/>
               </w:rPr>
-              <w:instrText xml:space="preserve"> PAGEREF _Toc185157476 \h </w:instrText>
+              <w:instrText xml:space="preserve"> PAGEREF _Toc185618239 \h </w:instrText>
             </w:r>
             <w:r>
               <w:rPr>
@@ -703,7 +712,7 @@
               <w14:ligatures w14:val="standardContextual"/>
             </w:rPr>
           </w:pPr>
-          <w:hyperlink w:anchor="_Toc185157477" w:history="1">
+          <w:hyperlink w:anchor="_Toc185618240" w:history="1">
             <w:r>
               <w:rPr>
                 <w:rStyle w:val="Hyperlink"/>
@@ -749,7 +758,7 @@
                 <w:noProof/>
                 <w:webHidden/>
               </w:rPr>
-              <w:instrText xml:space="preserve"> PAGEREF _Toc185157477 \h </w:instrText>
+              <w:instrText xml:space="preserve"> PAGEREF _Toc185618240 \h </w:instrText>
             </w:r>
             <w:r>
               <w:rPr>
@@ -797,7 +806,7 @@
               <w14:ligatures w14:val="standardContextual"/>
             </w:rPr>
           </w:pPr>
-          <w:hyperlink w:anchor="_Toc185157478" w:history="1">
+          <w:hyperlink w:anchor="_Toc185618241" w:history="1">
             <w:r>
               <w:rPr>
                 <w:rStyle w:val="Hyperlink"/>
@@ -843,7 +852,7 @@
                 <w:noProof/>
                 <w:webHidden/>
               </w:rPr>
-              <w:instrText xml:space="preserve"> PAGEREF _Toc185157478 \h </w:instrText>
+              <w:instrText xml:space="preserve"> PAGEREF _Toc185618241 \h </w:instrText>
             </w:r>
             <w:r>
               <w:rPr>
@@ -891,7 +900,7 @@
               <w14:ligatures w14:val="standardContextual"/>
             </w:rPr>
           </w:pPr>
-          <w:hyperlink w:anchor="_Toc185157479" w:history="1">
+          <w:hyperlink w:anchor="_Toc185618242" w:history="1">
             <w:r>
               <w:rPr>
                 <w:rStyle w:val="Hyperlink"/>
@@ -916,7 +925,15 @@
                 <w:rStyle w:val="Hyperlink"/>
                 <w:noProof/>
               </w:rPr>
-              <w:t>Aufgabe - Der „Rangeslider“</w:t>
+              <w:t xml:space="preserve">Aufgabe – Der </w:t>
+            </w:r>
+            <w:r>
+              <w:rPr>
+                <w:rStyle w:val="Hyperlink"/>
+                <w:i/>
+                <w:noProof/>
+              </w:rPr>
+              <w:t>Rangeslider</w:t>
             </w:r>
             <w:r>
               <w:rPr>
@@ -937,7 +954,7 @@
                 <w:noProof/>
                 <w:webHidden/>
               </w:rPr>
-              <w:instrText xml:space="preserve"> PAGEREF _Toc185157479 \h </w:instrText>
+              <w:instrText xml:space="preserve"> PAGEREF _Toc185618242 \h </w:instrText>
             </w:r>
             <w:r>
               <w:rPr>
@@ -985,7 +1002,7 @@
               <w14:ligatures w14:val="standardContextual"/>
             </w:rPr>
           </w:pPr>
-          <w:hyperlink w:anchor="_Toc185157480" w:history="1">
+          <w:hyperlink w:anchor="_Toc185618243" w:history="1">
             <w:r>
               <w:rPr>
                 <w:rStyle w:val="Hyperlink"/>
@@ -1010,7 +1027,30 @@
                 <w:rStyle w:val="Hyperlink"/>
                 <w:noProof/>
               </w:rPr>
-              <w:t>Git-Migration der „User Guides“</w:t>
+              <w:t>Aufgabe –</w:t>
+            </w:r>
+            <w:r>
+              <w:rPr>
+                <w:rStyle w:val="Hyperlink"/>
+                <w:i/>
+                <w:noProof/>
+              </w:rPr>
+              <w:t xml:space="preserve"> Git</w:t>
+            </w:r>
+            <w:r>
+              <w:rPr>
+                <w:rStyle w:val="Hyperlink"/>
+                <w:noProof/>
+              </w:rPr>
+              <w:t xml:space="preserve">-Migration der </w:t>
+            </w:r>
+            <w:r>
+              <w:rPr>
+                <w:rStyle w:val="Hyperlink"/>
+                <w:i/>
+                <w:noProof/>
+              </w:rPr>
+              <w:t>User Guides</w:t>
             </w:r>
             <w:r>
               <w:rPr>
@@ -1031,7 +1071,7 @@
                 <w:noProof/>
                 <w:webHidden/>
               </w:rPr>
-              <w:instrText xml:space="preserve"> PAGEREF _Toc185157480 \h </w:instrText>
+              <w:instrText xml:space="preserve"> PAGEREF _Toc185618243 \h </w:instrText>
             </w:r>
             <w:r>
               <w:rPr>
@@ -1079,10 +1119,11 @@
               <w14:ligatures w14:val="standardContextual"/>
             </w:rPr>
           </w:pPr>
-          <w:hyperlink w:anchor="_Toc185157481" w:history="1">
+          <w:hyperlink w:anchor="_Toc185618244" w:history="1">
             <w:r>
               <w:rPr>
                 <w:rStyle w:val="Hyperlink"/>
+                <w:i/>
                 <w:noProof/>
               </w:rPr>
               <w:t>3.4</w:t>
@@ -1104,7 +1145,15 @@
                 <w:rStyle w:val="Hyperlink"/>
                 <w:noProof/>
               </w:rPr>
-              <w:t>AppInvoker Simulator</w:t>
+              <w:t>Aufgabe –</w:t>
+            </w:r>
+            <w:r>
+              <w:rPr>
+                <w:rStyle w:val="Hyperlink"/>
+                <w:i/>
+                <w:noProof/>
+              </w:rPr>
+              <w:t xml:space="preserve"> AppInvoker Simulator</w:t>
             </w:r>
             <w:r>
               <w:rPr>
@@ -1125,7 +1174,7 @@
                 <w:noProof/>
                 <w:webHidden/>
               </w:rPr>
-              <w:instrText xml:space="preserve"> PAGEREF _Toc185157481 \h </w:instrText>
+              <w:instrText xml:space="preserve"> PAGEREF _Toc185618244 \h </w:instrText>
             </w:r>
             <w:r>
               <w:rPr>
@@ -1173,7 +1222,7 @@
               <w14:ligatures w14:val="standardContextual"/>
             </w:rPr>
           </w:pPr>
-          <w:hyperlink w:anchor="_Toc185157482" w:history="1">
+          <w:hyperlink w:anchor="_Toc185618245" w:history="1">
             <w:r>
               <w:rPr>
                 <w:rStyle w:val="Hyperlink"/>
@@ -1219,7 +1268,7 @@
                 <w:noProof/>
                 <w:webHidden/>
               </w:rPr>
-              <w:instrText xml:space="preserve"> PAGEREF _Toc185157482 \h </w:instrText>
+              <w:instrText xml:space="preserve"> PAGEREF _Toc185618245 \h </w:instrText>
             </w:r>
             <w:r>
               <w:rPr>
@@ -1267,7 +1316,7 @@
               <w14:ligatures w14:val="standardContextual"/>
             </w:rPr>
           </w:pPr>
-          <w:hyperlink w:anchor="_Toc185157483" w:history="1">
+          <w:hyperlink w:anchor="_Toc185618246" w:history="1">
             <w:r>
               <w:rPr>
                 <w:rStyle w:val="Hyperlink"/>
@@ -1313,7 +1362,7 @@
                 <w:noProof/>
                 <w:webHidden/>
               </w:rPr>
-              <w:instrText xml:space="preserve"> PAGEREF _Toc185157483 \h </w:instrText>
+              <w:instrText xml:space="preserve"> PAGEREF _Toc185618246 \h </w:instrText>
             </w:r>
             <w:r>
               <w:rPr>
@@ -1361,7 +1410,7 @@
               <w14:ligatures w14:val="standardContextual"/>
             </w:rPr>
           </w:pPr>
-          <w:hyperlink w:anchor="_Toc185157484" w:history="1">
+          <w:hyperlink w:anchor="_Toc185618247" w:history="1">
             <w:r>
               <w:rPr>
                 <w:rStyle w:val="Hyperlink"/>
@@ -1407,7 +1456,7 @@
                 <w:noProof/>
                 <w:webHidden/>
               </w:rPr>
-              <w:instrText xml:space="preserve"> PAGEREF _Toc185157484 \h </w:instrText>
+              <w:instrText xml:space="preserve"> PAGEREF _Toc185618247 \h </w:instrText>
             </w:r>
             <w:r>
               <w:rPr>
@@ -1480,7 +1529,7 @@
       <w:pPr>
         <w:pStyle w:val="berschrift1"/>
       </w:pPr>
-      <w:bookmarkStart w:id="1" w:name="_Toc185157473"/>
+      <w:bookmarkStart w:id="1" w:name="_Toc185618236"/>
       <w:r>
         <w:lastRenderedPageBreak/>
         <w:t>Einleitung</w:t>
@@ -1492,7 +1541,7 @@
       <w:pPr>
         <w:pStyle w:val="berschrift2"/>
       </w:pPr>
-      <w:bookmarkStart w:id="2" w:name="_Toc185157474"/>
+      <w:bookmarkStart w:id="2" w:name="_Toc185618237"/>
       <w:r>
         <w:t>Motivation</w:t>
       </w:r>
@@ -1555,12 +1604,14 @@
       <w:r>
         <w:t xml:space="preserve">Von meinem Arbeitsplatz bei </w:t>
       </w:r>
+      <w:proofErr w:type="spellStart"/>
       <w:r>
         <w:rPr>
           <w:i/>
         </w:rPr>
         <w:t>valantic</w:t>
       </w:r>
+      <w:proofErr w:type="spellEnd"/>
       <w:r>
         <w:rPr>
           <w:i/>
@@ -1602,21 +1653,31 @@
       <w:r>
         <w:t xml:space="preserve">Kommilitonen überzeugten mich schließlich, mich bei </w:t>
       </w:r>
-      <w:r>
-        <w:rPr>
-          <w:i/>
-        </w:rPr>
-        <w:t>valantic FSA</w:t>
+      <w:proofErr w:type="spellStart"/>
+      <w:r>
+        <w:rPr>
+          <w:i/>
+        </w:rPr>
+        <w:t>valantic</w:t>
+      </w:r>
+      <w:proofErr w:type="spellEnd"/>
+      <w:r>
+        <w:rPr>
+          <w:i/>
+        </w:rPr>
+        <w:t xml:space="preserve"> FSA</w:t>
       </w:r>
       <w:r>
         <w:t xml:space="preserve"> zu bewerben. Nach einem erfolgreichen Bewerbungsgespräch konnte ich am 10.01.2022 meinen ersten Arbeitstag und meine sechsmonatige Probezeit in der Abteilung </w:t>
       </w:r>
+      <w:proofErr w:type="spellStart"/>
       <w:r>
         <w:rPr>
           <w:i/>
         </w:rPr>
         <w:t>iQbonds</w:t>
       </w:r>
+      <w:proofErr w:type="spellEnd"/>
       <w:r>
         <w:t xml:space="preserve"> beginnen. </w:t>
       </w:r>
@@ -1626,7 +1687,7 @@
       <w:pPr>
         <w:pStyle w:val="berschrift2"/>
       </w:pPr>
-      <w:bookmarkStart w:id="3" w:name="_Toc185157475"/>
+      <w:bookmarkStart w:id="3" w:name="_Toc185618238"/>
       <w:r>
         <w:t>Tätigkeitsübersicht</w:t>
       </w:r>
@@ -1729,12 +1790,14 @@
       <w:r>
         <w:t xml:space="preserve"> zu </w:t>
       </w:r>
+      <w:proofErr w:type="spellStart"/>
       <w:r>
         <w:rPr>
           <w:i/>
         </w:rPr>
         <w:t>Git</w:t>
       </w:r>
+      <w:proofErr w:type="spellEnd"/>
     </w:p>
     <w:p>
       <w:pPr>
@@ -1757,12 +1820,14 @@
       <w:r>
         <w:t xml:space="preserve"> zu </w:t>
       </w:r>
+      <w:proofErr w:type="spellStart"/>
       <w:r>
         <w:rPr>
           <w:i/>
         </w:rPr>
         <w:t>Gradle</w:t>
       </w:r>
+      <w:proofErr w:type="spellEnd"/>
     </w:p>
     <w:p>
       <w:pPr>
@@ -1799,7 +1864,7 @@
       <w:pPr>
         <w:pStyle w:val="berschrift1"/>
       </w:pPr>
-      <w:bookmarkStart w:id="5" w:name="_Toc185157476"/>
+      <w:bookmarkStart w:id="5" w:name="_Toc185618239"/>
       <w:r>
         <w:t>Unternehmensprofil</w:t>
       </w:r>
@@ -1809,11 +1874,19 @@
       <w:r>
         <w:t xml:space="preserve">Die </w:t>
       </w:r>
-      <w:r>
-        <w:rPr>
-          <w:i/>
-        </w:rPr>
-        <w:t>valantic GmbH</w:t>
+      <w:proofErr w:type="spellStart"/>
+      <w:r>
+        <w:rPr>
+          <w:i/>
+        </w:rPr>
+        <w:t>valantic</w:t>
+      </w:r>
+      <w:proofErr w:type="spellEnd"/>
+      <w:r>
+        <w:rPr>
+          <w:i/>
+        </w:rPr>
+        <w:t xml:space="preserve"> GmbH</w:t>
       </w:r>
       <w:r>
         <w:t xml:space="preserve"> ist ein Unternehmen, welches Beratungsdienstleistungen und Software in verschiedenen Branchen anbietet. Auf der Webseite sind unter anderem die Baubranche, Chemische und Pharmazeutische Industrie, das Finanzwesen, die Konsumgüterindustrie und die Kulturwirtschaft vermerkt.</w:t>
@@ -1823,7 +1896,6 @@
           <w:id w:val="-1459863858"/>
           <w:citation/>
         </w:sdtPr>
-        <w:sdtEndPr/>
         <w:sdtContent>
           <w:r>
             <w:fldChar w:fldCharType="begin"/>
@@ -1851,20 +1923,36 @@
     </w:p>
     <w:p/>
     <w:p>
-      <w:r>
-        <w:rPr>
-          <w:i/>
-        </w:rPr>
-        <w:t>valantic Financial Services Automation</w:t>
+      <w:proofErr w:type="spellStart"/>
+      <w:r>
+        <w:rPr>
+          <w:i/>
+        </w:rPr>
+        <w:t>valantic</w:t>
+      </w:r>
+      <w:proofErr w:type="spellEnd"/>
+      <w:r>
+        <w:rPr>
+          <w:i/>
+        </w:rPr>
+        <w:t xml:space="preserve"> Financial Services Automation</w:t>
       </w:r>
       <w:r>
         <w:t xml:space="preserve"> (kurz </w:t>
       </w:r>
-      <w:r>
-        <w:rPr>
-          <w:i/>
-        </w:rPr>
-        <w:t>valantic FSA</w:t>
+      <w:proofErr w:type="spellStart"/>
+      <w:r>
+        <w:rPr>
+          <w:i/>
+        </w:rPr>
+        <w:t>valantic</w:t>
+      </w:r>
+      <w:proofErr w:type="spellEnd"/>
+      <w:r>
+        <w:rPr>
+          <w:i/>
+        </w:rPr>
+        <w:t xml:space="preserve"> FSA</w:t>
       </w:r>
       <w:r>
         <w:t>) ist ein Privatun</w:t>
@@ -1876,11 +1964,19 @@
         <w:lastRenderedPageBreak/>
         <w:t xml:space="preserve">zur </w:t>
       </w:r>
-      <w:r>
-        <w:rPr>
-          <w:i/>
-        </w:rPr>
-        <w:t xml:space="preserve">valantic </w:t>
+      <w:proofErr w:type="spellStart"/>
+      <w:r>
+        <w:rPr>
+          <w:i/>
+        </w:rPr>
+        <w:t>valantic</w:t>
+      </w:r>
+      <w:proofErr w:type="spellEnd"/>
+      <w:r>
+        <w:rPr>
+          <w:i/>
+        </w:rPr>
+        <w:t xml:space="preserve"> </w:t>
       </w:r>
       <w:r>
         <w:rPr>
@@ -1896,7 +1992,6 @@
           <w:id w:val="-1208570132"/>
           <w:citation/>
         </w:sdtPr>
-        <w:sdtEndPr/>
         <w:sdtContent>
           <w:r>
             <w:fldChar w:fldCharType="begin"/>
@@ -1928,11 +2023,19 @@
       </w:r>
     </w:p>
     <w:p>
-      <w:r>
-        <w:rPr>
-          <w:i/>
-        </w:rPr>
-        <w:t>valantic FSA</w:t>
+      <w:proofErr w:type="spellStart"/>
+      <w:r>
+        <w:rPr>
+          <w:i/>
+        </w:rPr>
+        <w:t>valantic</w:t>
+      </w:r>
+      <w:proofErr w:type="spellEnd"/>
+      <w:r>
+        <w:rPr>
+          <w:i/>
+        </w:rPr>
+        <w:t xml:space="preserve"> FSA</w:t>
       </w:r>
       <w:r>
         <w:t xml:space="preserve"> beschäftigt sich mit der Automatisierung von Prozessen in der Finanzindustrie. Die angebotene Software richtet sich an Banken. Das Ziel der Firma ist es</w:t>
@@ -1943,11 +2046,19 @@
       <w:r>
         <w:t xml:space="preserve"> die Werteströme ihrer Kunden zu digitalisieren und weiterzuentwickeln. Damit will </w:t>
       </w:r>
-      <w:r>
-        <w:rPr>
-          <w:i/>
-        </w:rPr>
-        <w:t>valantic FSA</w:t>
+      <w:proofErr w:type="spellStart"/>
+      <w:r>
+        <w:rPr>
+          <w:i/>
+        </w:rPr>
+        <w:t>valantic</w:t>
+      </w:r>
+      <w:proofErr w:type="spellEnd"/>
+      <w:r>
+        <w:rPr>
+          <w:i/>
+        </w:rPr>
+        <w:t xml:space="preserve"> FSA</w:t>
       </w:r>
       <w:r>
         <w:t xml:space="preserve"> die Effektivität und Agilität verbessern sowie das Verständnis </w:t>
@@ -1963,7 +2074,6 @@
           <w:id w:val="-1146969889"/>
           <w:citation/>
         </w:sdtPr>
-        <w:sdtEndPr/>
         <w:sdtContent>
           <w:r>
             <w:fldChar w:fldCharType="begin"/>
@@ -1991,7 +2101,7 @@
       <w:pPr>
         <w:pStyle w:val="berschrift1"/>
       </w:pPr>
-      <w:bookmarkStart w:id="6" w:name="_Toc185157477"/>
+      <w:bookmarkStart w:id="6" w:name="_Toc185618240"/>
       <w:r>
         <w:t>Aufgaben</w:t>
       </w:r>
@@ -2044,12 +2154,14 @@
       <w:r>
         <w:t xml:space="preserve">Häufig setze ich auch neue Anforderungen der Kunden um, zum Beispiel im </w:t>
       </w:r>
+      <w:proofErr w:type="spellStart"/>
       <w:r>
         <w:rPr>
           <w:i/>
         </w:rPr>
         <w:t>iQbonds</w:t>
       </w:r>
+      <w:proofErr w:type="spellEnd"/>
       <w:r>
         <w:rPr>
           <w:i/>
@@ -2074,11 +2186,19 @@
       <w:r>
         <w:t xml:space="preserve"> arbeite, handelt es sich beim </w:t>
       </w:r>
-      <w:r>
-        <w:rPr>
-          <w:i/>
-        </w:rPr>
-        <w:t>iQbonds-</w:t>
+      <w:proofErr w:type="spellStart"/>
+      <w:r>
+        <w:rPr>
+          <w:i/>
+        </w:rPr>
+        <w:t>iQbonds</w:t>
+      </w:r>
+      <w:proofErr w:type="spellEnd"/>
+      <w:r>
+        <w:rPr>
+          <w:i/>
+        </w:rPr>
+        <w:t>-</w:t>
       </w:r>
       <w:r>
         <w:rPr>
@@ -2175,12 +2295,14 @@
       <w:r>
         <w:t xml:space="preserve"> eines Bugs werden die Änderungen in </w:t>
       </w:r>
+      <w:proofErr w:type="spellStart"/>
       <w:r>
         <w:rPr>
           <w:i/>
         </w:rPr>
         <w:t>Gitlab</w:t>
       </w:r>
+      <w:proofErr w:type="spellEnd"/>
       <w:r>
         <w:t xml:space="preserve"> review</w:t>
       </w:r>
@@ -2215,7 +2337,7 @@
         <w:pStyle w:val="berschrift2"/>
         <w:jc w:val="left"/>
       </w:pPr>
-      <w:bookmarkStart w:id="7" w:name="_Toc185157478"/>
+      <w:bookmarkStart w:id="7" w:name="_Toc185618241"/>
       <w:r>
         <w:t xml:space="preserve">Aufgabe – </w:t>
       </w:r>
@@ -2231,11 +2353,19 @@
       <w:r>
         <w:t xml:space="preserve">Im </w:t>
       </w:r>
-      <w:r>
-        <w:rPr>
-          <w:i/>
-        </w:rPr>
-        <w:t>iQbonds-Client</w:t>
+      <w:proofErr w:type="spellStart"/>
+      <w:r>
+        <w:rPr>
+          <w:i/>
+        </w:rPr>
+        <w:t>iQbonds</w:t>
+      </w:r>
+      <w:proofErr w:type="spellEnd"/>
+      <w:r>
+        <w:rPr>
+          <w:i/>
+        </w:rPr>
+        <w:t>-Client</w:t>
       </w:r>
       <w:r>
         <w:t xml:space="preserve"> hatte der Kunde die Möglichkeit</w:t>
@@ -2255,12 +2385,14 @@
       <w:r>
         <w:t xml:space="preserve">Diese Funktion habe ich erweitert. Mit der </w:t>
       </w:r>
+      <w:proofErr w:type="spellStart"/>
       <w:r>
         <w:rPr>
           <w:i/>
         </w:rPr>
         <w:t>java</w:t>
       </w:r>
+      <w:proofErr w:type="spellEnd"/>
       <w:r>
         <w:rPr>
           <w:i/>
@@ -2286,7 +2418,13 @@
         <w:t>API</w:t>
       </w:r>
       <w:r>
-        <w:t xml:space="preserve"> habe ich einen Dialog gebaut, wo der Kunde mithilfe von Kontrollkästchen auswählen kann, welche Dateien in ein ZIP-Archiv hinzugefügt werden.</w:t>
+        <w:t xml:space="preserve"> habe ich einen Dialog gebaut, </w:t>
+      </w:r>
+      <w:r>
+        <w:t>mit dem</w:t>
+      </w:r>
+      <w:r>
+        <w:t xml:space="preserve"> der Kunde mithilfe von Kontrollkästchen auswählen kann, welche Dateien in ein ZIP-Archiv hinzugefügt werden.</w:t>
       </w:r>
       <w:r>
         <w:t xml:space="preserve"> </w:t>
@@ -2294,10 +2432,22 @@
     </w:p>
     <w:p>
       <w:r>
-        <w:t>Die Anforderung habe ich zunächst spezifiziert, sodass die Testabteilung diverse Blackbox-Tests vorbereiten und das spezifizierte Verhalten vom Projektmanagement bestätigt werden</w:t>
-      </w:r>
-      <w:r>
-        <w:t xml:space="preserve"> kann und danach implementiert.</w:t>
+        <w:t>Die Anforderung habe ich zunächst spezifiziert, sodass die Test</w:t>
+      </w:r>
+      <w:r>
+        <w:t>-A</w:t>
+      </w:r>
+      <w:r>
+        <w:t>bteilung diverse Blackbox-Tests vorbereiten und das spezifizierte Verhalten vom Projektmanagement bestätigt werden</w:t>
+      </w:r>
+      <w:r>
+        <w:t xml:space="preserve"> kann</w:t>
+      </w:r>
+      <w:r>
+        <w:t>,</w:t>
+      </w:r>
+      <w:r>
+        <w:t xml:space="preserve"> und danach implementiert.</w:t>
       </w:r>
     </w:p>
     <w:p>
@@ -2356,11 +2506,19 @@
       <w:r>
         <w:t xml:space="preserve">Die Konfigurationsdateien des </w:t>
       </w:r>
-      <w:r>
-        <w:rPr>
-          <w:i/>
-        </w:rPr>
-        <w:t>iQbonds-Servers</w:t>
+      <w:proofErr w:type="spellStart"/>
+      <w:r>
+        <w:rPr>
+          <w:i/>
+        </w:rPr>
+        <w:t>iQbonds</w:t>
+      </w:r>
+      <w:proofErr w:type="spellEnd"/>
+      <w:r>
+        <w:rPr>
+          <w:i/>
+        </w:rPr>
+        <w:t>-Servers</w:t>
       </w:r>
       <w:r>
         <w:t xml:space="preserve"> anzufragen und diese ebenfalls zu speichern</w:t>
@@ -2382,11 +2540,19 @@
       <w:r>
         <w:t xml:space="preserve"> Dateien bereits vorliegen. Zur Speicherung der Serverkonfiguration muss allerdings eine Nachricht an den </w:t>
       </w:r>
-      <w:r>
-        <w:rPr>
-          <w:i/>
-        </w:rPr>
-        <w:t>iQbonds-</w:t>
+      <w:proofErr w:type="spellStart"/>
+      <w:r>
+        <w:rPr>
+          <w:i/>
+        </w:rPr>
+        <w:t>iQbonds</w:t>
+      </w:r>
+      <w:proofErr w:type="spellEnd"/>
+      <w:r>
+        <w:rPr>
+          <w:i/>
+        </w:rPr>
+        <w:t>-</w:t>
       </w:r>
       <w:r>
         <w:rPr>
@@ -2444,20 +2610,36 @@
       <w:r>
         <w:t xml:space="preserve">Zuge dieser Anforderung den </w:t>
       </w:r>
-      <w:r>
-        <w:rPr>
-          <w:i/>
-        </w:rPr>
-        <w:t>FileChooser-Dialog</w:t>
+      <w:proofErr w:type="spellStart"/>
+      <w:r>
+        <w:rPr>
+          <w:i/>
+        </w:rPr>
+        <w:t>FileChooser</w:t>
+      </w:r>
+      <w:proofErr w:type="spellEnd"/>
+      <w:r>
+        <w:rPr>
+          <w:i/>
+        </w:rPr>
+        <w:t>-Dialog</w:t>
       </w:r>
       <w:r>
         <w:t xml:space="preserve"> der </w:t>
       </w:r>
-      <w:r>
-        <w:rPr>
-          <w:i/>
-        </w:rPr>
-        <w:t>java-swing-API</w:t>
+      <w:proofErr w:type="spellStart"/>
+      <w:r>
+        <w:rPr>
+          <w:i/>
+        </w:rPr>
+        <w:t>java</w:t>
+      </w:r>
+      <w:proofErr w:type="spellEnd"/>
+      <w:r>
+        <w:rPr>
+          <w:i/>
+        </w:rPr>
+        <w:t>-swing-API</w:t>
       </w:r>
       <w:r>
         <w:t xml:space="preserve"> erweitert.</w:t>
@@ -2479,7 +2661,6 @@
           <w:id w:val="135459328"/>
           <w:citation/>
         </w:sdtPr>
-        <w:sdtEndPr/>
         <w:sdtContent>
           <w:r>
             <w:fldChar w:fldCharType="begin"/>
@@ -2507,13 +2688,17 @@
       <w:pPr>
         <w:pStyle w:val="berschrift2"/>
       </w:pPr>
-      <w:bookmarkStart w:id="8" w:name="_Toc185157479"/>
-      <w:r>
-        <w:t xml:space="preserve">Aufgabe - </w:t>
+      <w:bookmarkStart w:id="8" w:name="_Toc185618242"/>
+      <w:r>
+        <w:t xml:space="preserve">Aufgabe </w:t>
+      </w:r>
+      <w:r>
+        <w:t xml:space="preserve">– </w:t>
       </w:r>
       <w:r>
         <w:t xml:space="preserve">Der </w:t>
       </w:r>
+      <w:proofErr w:type="spellStart"/>
       <w:r>
         <w:rPr>
           <w:i/>
@@ -2521,6 +2706,7 @@
         <w:t>Rangeslider</w:t>
       </w:r>
       <w:bookmarkEnd w:id="8"/>
+      <w:proofErr w:type="spellEnd"/>
     </w:p>
     <w:p>
       <w:r>
@@ -2553,6 +2739,7 @@
       <w:r>
         <w:t xml:space="preserve">Für diese Auswahl habe ich einen </w:t>
       </w:r>
+      <w:proofErr w:type="spellStart"/>
       <w:r>
         <w:rPr>
           <w:i/>
@@ -2571,35 +2758,48 @@
         </w:rPr>
         <w:t>lider</w:t>
       </w:r>
+      <w:proofErr w:type="spellEnd"/>
       <w:r>
         <w:t xml:space="preserve"> </w:t>
       </w:r>
       <w:r>
         <w:t xml:space="preserve">implementiert. Der </w:t>
       </w:r>
+      <w:proofErr w:type="spellStart"/>
       <w:r>
         <w:rPr>
           <w:i/>
         </w:rPr>
         <w:t>Rangeslider</w:t>
       </w:r>
+      <w:proofErr w:type="spellEnd"/>
       <w:r>
         <w:t xml:space="preserve"> funktioniert genauso wie der </w:t>
       </w:r>
+      <w:proofErr w:type="spellStart"/>
       <w:r>
         <w:rPr>
           <w:i/>
         </w:rPr>
         <w:t>JSlider</w:t>
       </w:r>
+      <w:proofErr w:type="spellEnd"/>
       <w:r>
         <w:t xml:space="preserve"> aus der </w:t>
       </w:r>
-      <w:r>
-        <w:rPr>
-          <w:i/>
-        </w:rPr>
-        <w:t>java-swing-API</w:t>
+      <w:proofErr w:type="spellStart"/>
+      <w:r>
+        <w:rPr>
+          <w:i/>
+        </w:rPr>
+        <w:t>java</w:t>
+      </w:r>
+      <w:proofErr w:type="spellEnd"/>
+      <w:r>
+        <w:rPr>
+          <w:i/>
+        </w:rPr>
+        <w:t>-swing-API</w:t>
       </w:r>
       <w:r>
         <w:t xml:space="preserve">. Der Unterschied ist, </w:t>
@@ -2642,7 +2842,6 @@
           <w:id w:val="1603297568"/>
           <w:citation/>
         </w:sdtPr>
-        <w:sdtEndPr/>
         <w:sdtContent>
           <w:r>
             <w:fldChar w:fldCharType="begin"/>
@@ -2671,13 +2870,24 @@
         <w:pStyle w:val="berschrift2"/>
       </w:pPr>
       <w:bookmarkStart w:id="9" w:name="_Ref184749458"/>
-      <w:bookmarkStart w:id="10" w:name="_Toc185157480"/>
+      <w:bookmarkStart w:id="10" w:name="_Toc185618243"/>
+      <w:r>
+        <w:t>Aufgabe –</w:t>
+      </w:r>
+      <w:r>
+        <w:rPr>
+          <w:i/>
+        </w:rPr>
+        <w:t xml:space="preserve"> </w:t>
+      </w:r>
+      <w:proofErr w:type="spellStart"/>
       <w:r>
         <w:rPr>
           <w:i/>
         </w:rPr>
         <w:t>Git</w:t>
       </w:r>
+      <w:proofErr w:type="spellEnd"/>
       <w:r>
         <w:t xml:space="preserve">-Migration der </w:t>
       </w:r>
@@ -2698,7 +2908,13 @@
         <w:t>Produkt</w:t>
       </w:r>
       <w:r>
-        <w:t xml:space="preserve"> nochmal ein eigenes </w:t>
+        <w:t xml:space="preserve"> </w:t>
+      </w:r>
+      <w:r>
+        <w:t xml:space="preserve">zusätzlich </w:t>
+      </w:r>
+      <w:r>
+        <w:t xml:space="preserve">ein eigenes </w:t>
       </w:r>
       <w:r>
         <w:t>Projekt</w:t>
@@ -2789,7 +3005,13 @@
         <w:t xml:space="preserve">eine Aufgabe </w:t>
       </w:r>
       <w:r>
-        <w:t xml:space="preserve">war es </w:t>
+        <w:t>war es</w:t>
+      </w:r>
+      <w:r>
+        <w:t>,</w:t>
+      </w:r>
+      <w:r>
+        <w:t xml:space="preserve"> </w:t>
       </w:r>
       <w:r>
         <w:t xml:space="preserve">jedes einzelne dieser Projekte von </w:t>
@@ -2803,12 +3025,14 @@
       <w:r>
         <w:t xml:space="preserve"> zu </w:t>
       </w:r>
+      <w:proofErr w:type="spellStart"/>
       <w:r>
         <w:rPr>
           <w:i/>
         </w:rPr>
         <w:t>Git</w:t>
       </w:r>
+      <w:proofErr w:type="spellEnd"/>
       <w:r>
         <w:t xml:space="preserve"> zu migrieren. Dafür </w:t>
       </w:r>
@@ -2816,6 +3040,7 @@
         <w:lastRenderedPageBreak/>
         <w:t xml:space="preserve">wurde mir ein Tool </w:t>
       </w:r>
+      <w:proofErr w:type="spellStart"/>
       <w:r>
         <w:rPr>
           <w:rStyle w:val="ZitatZchn"/>
@@ -2846,6 +3071,7 @@
         </w:rPr>
         <w:t>it</w:t>
       </w:r>
+      <w:proofErr w:type="spellEnd"/>
       <w:r>
         <w:t xml:space="preserve"> zur Verfügung gestellt, welches mir </w:t>
       </w:r>
@@ -2881,6 +3107,7 @@
           <w:numId w:val="6"/>
         </w:numPr>
       </w:pPr>
+      <w:proofErr w:type="spellStart"/>
       <w:r>
         <w:rPr>
           <w:i/>
@@ -2893,6 +3120,7 @@
         </w:rPr>
         <w:t>vntogit</w:t>
       </w:r>
+      <w:proofErr w:type="spellEnd"/>
       <w:r>
         <w:t xml:space="preserve"> </w:t>
       </w:r>
@@ -2947,26 +3175,46 @@
       <w:r>
         <w:t xml:space="preserve">Das Ergebnis ist ein </w:t>
       </w:r>
+      <w:proofErr w:type="spellStart"/>
       <w:r>
         <w:rPr>
           <w:i/>
         </w:rPr>
         <w:t>Git</w:t>
       </w:r>
+      <w:proofErr w:type="spellEnd"/>
       <w:r>
         <w:t xml:space="preserve">-Repository mit dem Namen </w:t>
       </w:r>
+      <w:proofErr w:type="spellStart"/>
       <w:r>
         <w:rPr>
           <w:rStyle w:val="ZitatZchn"/>
         </w:rPr>
         <w:t>repo</w:t>
       </w:r>
+      <w:proofErr w:type="spellEnd"/>
       <w:r>
         <w:br/>
       </w:r>
       <w:r>
-        <w:t xml:space="preserve">Alle Commits, Branches und Tags aus dem alten </w:t>
+        <w:t xml:space="preserve">Alle </w:t>
+      </w:r>
+      <w:proofErr w:type="spellStart"/>
+      <w:r>
+        <w:t>Commits</w:t>
+      </w:r>
+      <w:proofErr w:type="spellEnd"/>
+      <w:r>
+        <w:t xml:space="preserve">, </w:t>
+      </w:r>
+      <w:proofErr w:type="spellStart"/>
+      <w:r>
+        <w:t>Branches</w:t>
+      </w:r>
+      <w:proofErr w:type="spellEnd"/>
+      <w:r>
+        <w:t xml:space="preserve"> und Tags aus dem alten </w:t>
       </w:r>
       <w:r>
         <w:rPr>
@@ -2989,12 +3237,14 @@
       <w:r>
         <w:t xml:space="preserve">Das neue </w:t>
       </w:r>
+      <w:proofErr w:type="spellStart"/>
       <w:r>
         <w:rPr>
           <w:i/>
         </w:rPr>
         <w:t>Git</w:t>
       </w:r>
+      <w:proofErr w:type="spellEnd"/>
       <w:r>
         <w:t xml:space="preserve">-Repository </w:t>
       </w:r>
@@ -3023,8 +3273,16 @@
         <w:rPr>
           <w:rStyle w:val="ZitatZchn"/>
         </w:rPr>
-        <w:t>.gitignore</w:t>
-      </w:r>
+        <w:t>.</w:t>
+      </w:r>
+      <w:proofErr w:type="spellStart"/>
+      <w:r>
+        <w:rPr>
+          <w:rStyle w:val="ZitatZchn"/>
+        </w:rPr>
+        <w:t>gitignore</w:t>
+      </w:r>
+      <w:proofErr w:type="spellEnd"/>
       <w:r>
         <w:t xml:space="preserve"> und </w:t>
       </w:r>
@@ -3032,8 +3290,16 @@
         <w:rPr>
           <w:rStyle w:val="ZitatZchn"/>
         </w:rPr>
-        <w:t>.gitattributes</w:t>
-      </w:r>
+        <w:t>.</w:t>
+      </w:r>
+      <w:proofErr w:type="spellStart"/>
+      <w:r>
+        <w:rPr>
+          <w:rStyle w:val="ZitatZchn"/>
+        </w:rPr>
+        <w:t>gitattributes</w:t>
+      </w:r>
+      <w:proofErr w:type="spellEnd"/>
       <w:r>
         <w:t xml:space="preserve"> Dateien </w:t>
       </w:r>
@@ -3064,12 +3330,14 @@
       <w:r>
         <w:t xml:space="preserve">auf </w:t>
       </w:r>
+      <w:proofErr w:type="spellStart"/>
       <w:r>
         <w:rPr>
           <w:i/>
         </w:rPr>
         <w:t>Gitlab</w:t>
       </w:r>
+      <w:proofErr w:type="spellEnd"/>
       <w:r>
         <w:t xml:space="preserve"> an</w:t>
       </w:r>
@@ -3106,14 +3374,24 @@
       <w:r>
         <w:t xml:space="preserve">muss auf </w:t>
       </w:r>
+      <w:proofErr w:type="spellStart"/>
       <w:r>
         <w:rPr>
           <w:i/>
         </w:rPr>
         <w:t>Gitlab</w:t>
       </w:r>
-      <w:r>
-        <w:t xml:space="preserve"> gepushed werde</w:t>
+      <w:proofErr w:type="spellEnd"/>
+      <w:r>
+        <w:t xml:space="preserve"> </w:t>
+      </w:r>
+      <w:proofErr w:type="spellStart"/>
+      <w:r>
+        <w:t>gepushed</w:t>
+      </w:r>
+      <w:proofErr w:type="spellEnd"/>
+      <w:r>
+        <w:t xml:space="preserve"> werde</w:t>
       </w:r>
       <w:r>
         <w:t>n</w:t>
@@ -3145,6 +3423,9 @@
       <w:r>
         <w:t>t</w:t>
       </w:r>
+      <w:r>
+        <w:t xml:space="preserve"> werden</w:t>
+      </w:r>
     </w:p>
     <w:p>
       <w:pPr>
@@ -3184,9 +3465,11 @@
       <w:r>
         <w:t xml:space="preserve"> dieses Projekt </w:t>
       </w:r>
+      <w:proofErr w:type="gramStart"/>
       <w:r>
         <w:t>migriert</w:t>
       </w:r>
+      <w:proofErr w:type="gramEnd"/>
       <w:r>
         <w:t xml:space="preserve"> </w:t>
       </w:r>
@@ -3252,21 +3535,25 @@
       <w:r>
         <w:t xml:space="preserve">-Skripten, </w:t>
       </w:r>
+      <w:proofErr w:type="spellStart"/>
       <w:r>
         <w:rPr>
           <w:i/>
         </w:rPr>
         <w:t>Subversions</w:t>
       </w:r>
+      <w:proofErr w:type="spellEnd"/>
       <w:r>
         <w:t xml:space="preserve"> und </w:t>
       </w:r>
+      <w:proofErr w:type="spellStart"/>
       <w:r>
         <w:rPr>
           <w:i/>
         </w:rPr>
         <w:t>Gitlabs</w:t>
       </w:r>
+      <w:proofErr w:type="spellEnd"/>
       <w:r>
         <w:t xml:space="preserve"> </w:t>
       </w:r>
@@ -3276,12 +3563,14 @@
       <w:r>
         <w:t xml:space="preserve">nterface und mit der </w:t>
       </w:r>
+      <w:proofErr w:type="spellStart"/>
       <w:r>
         <w:rPr>
           <w:i/>
         </w:rPr>
         <w:t>Git</w:t>
       </w:r>
+      <w:proofErr w:type="spellEnd"/>
       <w:r>
         <w:t>-</w:t>
       </w:r>
@@ -3317,21 +3606,25 @@
       <w:r>
         <w:t xml:space="preserve">habe ich das Dokumentationsteam im Umgang mit </w:t>
       </w:r>
+      <w:proofErr w:type="spellStart"/>
       <w:r>
         <w:rPr>
           <w:i/>
         </w:rPr>
         <w:t>Git</w:t>
       </w:r>
+      <w:proofErr w:type="spellEnd"/>
       <w:r>
         <w:t xml:space="preserve"> und </w:t>
       </w:r>
+      <w:proofErr w:type="spellStart"/>
       <w:r>
         <w:rPr>
           <w:i/>
         </w:rPr>
         <w:t>Gitlab</w:t>
       </w:r>
+      <w:proofErr w:type="spellEnd"/>
       <w:r>
         <w:t xml:space="preserve"> geschult.</w:t>
       </w:r>
@@ -3344,18 +3637,29 @@
           <w:i/>
         </w:rPr>
       </w:pPr>
-      <w:bookmarkStart w:id="11" w:name="_Toc185157481"/>
-      <w:r>
-        <w:rPr>
-          <w:i/>
-        </w:rPr>
-        <w:t xml:space="preserve">Aufgabe – </w:t>
-      </w:r>
-      <w:r>
-        <w:rPr>
-          <w:i/>
-        </w:rPr>
-        <w:t>AppInvoker Simulator</w:t>
+      <w:bookmarkStart w:id="11" w:name="_Toc185618244"/>
+      <w:r>
+        <w:t>Aufgabe –</w:t>
+      </w:r>
+      <w:r>
+        <w:rPr>
+          <w:i/>
+        </w:rPr>
+        <w:t xml:space="preserve"> </w:t>
+      </w:r>
+      <w:proofErr w:type="spellStart"/>
+      <w:r>
+        <w:rPr>
+          <w:i/>
+        </w:rPr>
+        <w:t>AppInvoker</w:t>
+      </w:r>
+      <w:proofErr w:type="spellEnd"/>
+      <w:r>
+        <w:rPr>
+          <w:i/>
+        </w:rPr>
+        <w:t xml:space="preserve"> Simulator</w:t>
       </w:r>
       <w:bookmarkEnd w:id="11"/>
     </w:p>
@@ -3367,7 +3671,13 @@
         <w:t xml:space="preserve">komplexe </w:t>
       </w:r>
       <w:r>
-        <w:t>Anforderung, die ich für unsere Testabteilung umgesetzt habe</w:t>
+        <w:t>Anforderung, die ich für unsere Test</w:t>
+      </w:r>
+      <w:r>
+        <w:t>-A</w:t>
+      </w:r>
+      <w:r>
+        <w:t>bteilung umgesetzt habe</w:t>
       </w:r>
       <w:r>
         <w:t>,</w:t>
@@ -3375,11 +3685,19 @@
       <w:r>
         <w:t xml:space="preserve"> ist der </w:t>
       </w:r>
+      <w:proofErr w:type="spellStart"/>
       <w:r>
         <w:rPr>
           <w:rStyle w:val="ZitatZchn"/>
         </w:rPr>
-        <w:t>AppInvoker Simulator</w:t>
+        <w:t>AppInvoker</w:t>
+      </w:r>
+      <w:proofErr w:type="spellEnd"/>
+      <w:r>
+        <w:rPr>
+          <w:rStyle w:val="ZitatZchn"/>
+        </w:rPr>
+        <w:t xml:space="preserve"> Simulator</w:t>
       </w:r>
       <w:r>
         <w:t>.</w:t>
@@ -3390,12 +3708,14 @@
       <w:r>
         <w:t xml:space="preserve">Der </w:t>
       </w:r>
+      <w:proofErr w:type="spellStart"/>
       <w:r>
         <w:rPr>
           <w:i/>
         </w:rPr>
         <w:t>AppInvoker</w:t>
       </w:r>
+      <w:proofErr w:type="spellEnd"/>
       <w:r>
         <w:t xml:space="preserve"> ist ein</w:t>
       </w:r>
@@ -3423,11 +3743,19 @@
       <w:r>
         <w:t xml:space="preserve">, die vom Kunden im </w:t>
       </w:r>
-      <w:r>
-        <w:rPr>
-          <w:i/>
-        </w:rPr>
-        <w:t>iQbonds-</w:t>
+      <w:proofErr w:type="spellStart"/>
+      <w:r>
+        <w:rPr>
+          <w:i/>
+        </w:rPr>
+        <w:t>iQbonds</w:t>
+      </w:r>
+      <w:proofErr w:type="spellEnd"/>
+      <w:r>
+        <w:rPr>
+          <w:i/>
+        </w:rPr>
+        <w:t>-</w:t>
       </w:r>
       <w:r>
         <w:rPr>
@@ -3468,12 +3796,14 @@
         </w:rPr>
         <w:t xml:space="preserve">Reuters </w:t>
       </w:r>
+      <w:proofErr w:type="spellStart"/>
       <w:r>
         <w:rPr>
           <w:i/>
         </w:rPr>
         <w:t>Eikon</w:t>
       </w:r>
+      <w:proofErr w:type="spellEnd"/>
       <w:r>
         <w:t xml:space="preserve"> schicken kann.</w:t>
       </w:r>
@@ -3489,12 +3819,14 @@
       <w:r>
         <w:t xml:space="preserve">auswählen. Entsprechend wird der Befehl über den </w:t>
       </w:r>
+      <w:proofErr w:type="spellStart"/>
       <w:r>
         <w:rPr>
           <w:i/>
         </w:rPr>
         <w:t>AppInvoker</w:t>
       </w:r>
+      <w:proofErr w:type="spellEnd"/>
       <w:r>
         <w:t xml:space="preserve"> entweder an </w:t>
       </w:r>
@@ -3507,12 +3839,14 @@
       <w:r>
         <w:t xml:space="preserve"> oder an </w:t>
       </w:r>
+      <w:proofErr w:type="spellStart"/>
       <w:r>
         <w:rPr>
           <w:i/>
         </w:rPr>
         <w:t>Eikon</w:t>
       </w:r>
+      <w:proofErr w:type="spellEnd"/>
       <w:r>
         <w:t xml:space="preserve"> gesendet.</w:t>
       </w:r>
@@ -3557,17 +3891,28 @@
       <w:r>
         <w:t xml:space="preserve"> oder </w:t>
       </w:r>
+      <w:proofErr w:type="spellStart"/>
       <w:r>
         <w:rPr>
           <w:i/>
         </w:rPr>
         <w:t>Eikon</w:t>
       </w:r>
+      <w:proofErr w:type="spellEnd"/>
       <w:r>
         <w:t xml:space="preserve"> testen möchte, war es </w:t>
       </w:r>
       <w:r>
-        <w:t>nötig eine Verbindung dorthin herzustellen</w:t>
+        <w:t>nötig</w:t>
+      </w:r>
+      <w:r>
+        <w:t>,</w:t>
+      </w:r>
+      <w:r>
+        <w:t xml:space="preserve"> eine Verbindung dorthin herzustellen</w:t>
+      </w:r>
+      <w:r>
+        <w:t>,</w:t>
       </w:r>
       <w:r>
         <w:t xml:space="preserve"> und auf die Antwortnachricht zu warten.</w:t>
@@ -3576,14 +3921,16 @@
         <w:t xml:space="preserve"> Mit dem Simulator soll de</w:t>
       </w:r>
       <w:r>
-        <w:t>r</w:t>
+        <w:t>n</w:t>
       </w:r>
       <w:r>
         <w:t xml:space="preserve"> </w:t>
       </w:r>
-      <w:r>
-        <w:t>Testung</w:t>
-      </w:r>
+      <w:proofErr w:type="spellStart"/>
+      <w:r>
+        <w:t>Terstern</w:t>
+      </w:r>
+      <w:proofErr w:type="spellEnd"/>
       <w:r>
         <w:t xml:space="preserve"> Zeit und Arbeit erspart werden.</w:t>
       </w:r>
@@ -3595,11 +3942,19 @@
       <w:r>
         <w:t xml:space="preserve">Dafür verbindet sich der </w:t>
       </w:r>
-      <w:r>
-        <w:rPr>
-          <w:i/>
-        </w:rPr>
-        <w:t>AppInvoker Simulator</w:t>
+      <w:proofErr w:type="spellStart"/>
+      <w:r>
+        <w:rPr>
+          <w:i/>
+        </w:rPr>
+        <w:t>AppInvoker</w:t>
+      </w:r>
+      <w:proofErr w:type="spellEnd"/>
+      <w:r>
+        <w:rPr>
+          <w:i/>
+        </w:rPr>
+        <w:t xml:space="preserve"> Simulator</w:t>
       </w:r>
       <w:r>
         <w:t xml:space="preserve"> </w:t>
@@ -3610,21 +3965,31 @@
       <w:r>
         <w:t xml:space="preserve">eine separate Netzwerkverbindung zum </w:t>
       </w:r>
-      <w:r>
-        <w:rPr>
-          <w:i/>
-        </w:rPr>
-        <w:t>iQbonds-Server</w:t>
+      <w:proofErr w:type="spellStart"/>
+      <w:r>
+        <w:rPr>
+          <w:i/>
+        </w:rPr>
+        <w:t>iQbonds</w:t>
+      </w:r>
+      <w:proofErr w:type="spellEnd"/>
+      <w:r>
+        <w:rPr>
+          <w:i/>
+        </w:rPr>
+        <w:t>-Server</w:t>
       </w:r>
       <w:r>
         <w:t xml:space="preserve"> und meldet sich als </w:t>
       </w:r>
+      <w:proofErr w:type="spellStart"/>
       <w:r>
         <w:rPr>
           <w:i/>
         </w:rPr>
         <w:t>AppInvoker</w:t>
       </w:r>
+      <w:proofErr w:type="spellEnd"/>
       <w:r>
         <w:t xml:space="preserve"> an.</w:t>
       </w:r>
@@ -3661,12 +4026,14 @@
       <w:r>
         <w:t xml:space="preserve">ob eine Verbindung zu </w:t>
       </w:r>
+      <w:proofErr w:type="spellStart"/>
       <w:r>
         <w:rPr>
           <w:i/>
         </w:rPr>
         <w:t>Eikon</w:t>
       </w:r>
+      <w:proofErr w:type="spellEnd"/>
       <w:r>
         <w:t xml:space="preserve"> oder zu </w:t>
       </w:r>
@@ -3680,14 +4047,22 @@
         <w:t xml:space="preserve"> simuliert werden soll.</w:t>
       </w:r>
       <w:r>
-        <w:t xml:space="preserve"> Der Server denkt nun es gäbe über den </w:t>
-      </w:r>
+        <w:t xml:space="preserve"> Der Server denkt nun</w:t>
+      </w:r>
+      <w:r>
+        <w:t>,</w:t>
+      </w:r>
+      <w:r>
+        <w:t xml:space="preserve"> es gäbe über den </w:t>
+      </w:r>
+      <w:proofErr w:type="spellStart"/>
       <w:r>
         <w:rPr>
           <w:i/>
         </w:rPr>
         <w:t>AppInvoker</w:t>
       </w:r>
+      <w:proofErr w:type="spellEnd"/>
       <w:r>
         <w:t xml:space="preserve"> eine Verbindung zu einem der beiden Systeme</w:t>
       </w:r>
@@ -3697,11 +4072,19 @@
       <w:r>
         <w:t xml:space="preserve">zwischen Simulator und </w:t>
       </w:r>
-      <w:r>
-        <w:rPr>
-          <w:i/>
-        </w:rPr>
-        <w:t>iQbonds-Server</w:t>
+      <w:proofErr w:type="spellStart"/>
+      <w:r>
+        <w:rPr>
+          <w:i/>
+        </w:rPr>
+        <w:t>iQbonds</w:t>
+      </w:r>
+      <w:proofErr w:type="spellEnd"/>
+      <w:r>
+        <w:rPr>
+          <w:i/>
+        </w:rPr>
+        <w:t>-Server</w:t>
       </w:r>
       <w:r>
         <w:t xml:space="preserve"> </w:t>
@@ -3715,12 +4098,14 @@
         <w:lastRenderedPageBreak/>
         <w:t xml:space="preserve">Alle Nachrichten, die an </w:t>
       </w:r>
+      <w:proofErr w:type="spellStart"/>
       <w:r>
         <w:rPr>
           <w:i/>
         </w:rPr>
         <w:t>Eikon</w:t>
       </w:r>
+      <w:proofErr w:type="spellEnd"/>
       <w:r>
         <w:t xml:space="preserve"> oder </w:t>
       </w:r>
@@ -3733,11 +4118,19 @@
       <w:r>
         <w:t xml:space="preserve"> gesendet werden sollen, werden im </w:t>
       </w:r>
-      <w:r>
-        <w:rPr>
-          <w:i/>
-        </w:rPr>
-        <w:t>AppInvoker Simulator</w:t>
+      <w:proofErr w:type="spellStart"/>
+      <w:r>
+        <w:rPr>
+          <w:i/>
+        </w:rPr>
+        <w:t>AppInvoker</w:t>
+      </w:r>
+      <w:proofErr w:type="spellEnd"/>
+      <w:r>
+        <w:rPr>
+          <w:i/>
+        </w:rPr>
+        <w:t xml:space="preserve"> Simulator</w:t>
       </w:r>
       <w:r>
         <w:t xml:space="preserve"> in einer Liste angezeigt. Ein Tester kann </w:t>
@@ -3812,20 +4205,30 @@
       <w:r>
         <w:t xml:space="preserve">zum Austausch zwischen </w:t>
       </w:r>
+      <w:proofErr w:type="spellStart"/>
       <w:r>
         <w:rPr>
           <w:i/>
         </w:rPr>
         <w:t>AppInvoker</w:t>
       </w:r>
+      <w:proofErr w:type="spellEnd"/>
       <w:r>
         <w:t xml:space="preserve"> und </w:t>
       </w:r>
-      <w:r>
-        <w:rPr>
-          <w:i/>
-        </w:rPr>
-        <w:t>iQbonds-Server</w:t>
+      <w:proofErr w:type="spellStart"/>
+      <w:r>
+        <w:rPr>
+          <w:i/>
+        </w:rPr>
+        <w:t>iQbonds</w:t>
+      </w:r>
+      <w:proofErr w:type="spellEnd"/>
+      <w:r>
+        <w:rPr>
+          <w:i/>
+        </w:rPr>
+        <w:t>-Server</w:t>
       </w:r>
       <w:r>
         <w:rPr>
@@ -3870,7 +4273,13 @@
         <w:t>ausgewertet hatte, habe ich den Simulator implementiert.</w:t>
       </w:r>
       <w:r>
-        <w:t xml:space="preserve"> Schließlich wurde meine Implementation von der Testabteilung getestet und </w:t>
+        <w:t xml:space="preserve"> Schließlich wurde meine Implementation von der Test</w:t>
+      </w:r>
+      <w:r>
+        <w:t>-A</w:t>
+      </w:r>
+      <w:r>
+        <w:t xml:space="preserve">bteilung getestet und </w:t>
       </w:r>
       <w:r>
         <w:t>das Verhalten mit meiner Spezifikation abgeglichen.</w:t>
@@ -3881,7 +4290,7 @@
       <w:pPr>
         <w:pStyle w:val="berschrift1"/>
       </w:pPr>
-      <w:bookmarkStart w:id="12" w:name="_Toc185157482"/>
+      <w:bookmarkStart w:id="12" w:name="_Toc185618245"/>
       <w:r>
         <w:t>Arbeitsbedingungen</w:t>
       </w:r>
@@ -3945,7 +4354,15 @@
         <w:t xml:space="preserve"> das Büro renoviert.</w:t>
       </w:r>
       <w:r>
-        <w:t xml:space="preserve"> Die Küche wurde neu gemacht und die Büros wurde neu aufgeteilt. Außerdem wurde eine Desk-sharing Policy eingeführt.</w:t>
+        <w:t xml:space="preserve"> Die Küche wurde neu gemacht und die Büros wurde neu aufgeteilt. Außerdem wurde eine Desk-</w:t>
+      </w:r>
+      <w:proofErr w:type="spellStart"/>
+      <w:r>
+        <w:t>sharing</w:t>
+      </w:r>
+      <w:proofErr w:type="spellEnd"/>
+      <w:r>
+        <w:t xml:space="preserve"> Policy eingeführt.</w:t>
       </w:r>
       <w:r>
         <w:t xml:space="preserve"> Seitdem habe ich keinen eigenen Arbeitsplatz mehr. Stattdessen habe ich von der Firma einen Laptop zur Verfügung gestellt bekommen, den ich an jedem freien Arbeitsplatz a</w:t>
@@ -3985,13 +4402,13 @@
       <w:r>
         <w:t xml:space="preserve"> </w:t>
       </w:r>
-      <w:bookmarkStart w:id="13" w:name="_Toc185157483"/>
     </w:p>
     <w:p/>
     <w:p>
       <w:pPr>
         <w:pStyle w:val="berschrift1"/>
       </w:pPr>
+      <w:bookmarkStart w:id="13" w:name="_Toc185618246"/>
       <w:r>
         <w:t>Fazit</w:t>
       </w:r>
@@ -4062,8 +4479,13 @@
         <w:t>über</w:t>
       </w:r>
       <w:r>
-        <w:t xml:space="preserve"> Build</w:t>
-      </w:r>
+        <w:t xml:space="preserve"> </w:t>
+      </w:r>
+      <w:proofErr w:type="spellStart"/>
+      <w:r>
+        <w:t>Build</w:t>
+      </w:r>
+      <w:proofErr w:type="spellEnd"/>
       <w:r>
         <w:t>-U</w:t>
       </w:r>
@@ -4079,31 +4501,118 @@
       <w:r>
         <w:t xml:space="preserve"> oder </w:t>
       </w:r>
+      <w:proofErr w:type="spellStart"/>
       <w:r>
         <w:rPr>
           <w:i/>
         </w:rPr>
         <w:t>Gradle</w:t>
       </w:r>
+      <w:proofErr w:type="spellEnd"/>
       <w:r>
         <w:t>.</w:t>
       </w:r>
+      <w:r>
+        <w:t xml:space="preserve"> </w:t>
+      </w:r>
+      <w:r>
+        <w:t xml:space="preserve">Im Umgang mit </w:t>
+      </w:r>
+      <w:proofErr w:type="spellStart"/>
+      <w:r>
+        <w:rPr>
+          <w:i/>
+        </w:rPr>
+        <w:t>Git</w:t>
+      </w:r>
+      <w:proofErr w:type="spellEnd"/>
+      <w:r>
+        <w:t xml:space="preserve"> habe ich gelernt</w:t>
+      </w:r>
+      <w:r>
+        <w:t>,</w:t>
+      </w:r>
+      <w:r>
+        <w:t xml:space="preserve"> </w:t>
+      </w:r>
+      <w:r>
+        <w:t xml:space="preserve">Pipelines </w:t>
+      </w:r>
+      <w:r>
+        <w:t>in</w:t>
+      </w:r>
+      <w:r>
+        <w:t xml:space="preserve"> </w:t>
+      </w:r>
+      <w:proofErr w:type="spellStart"/>
+      <w:r>
+        <w:rPr>
+          <w:i/>
+        </w:rPr>
+        <w:t>Gitlab</w:t>
+      </w:r>
+      <w:proofErr w:type="spellEnd"/>
+      <w:r>
+        <w:t xml:space="preserve"> </w:t>
+      </w:r>
+      <w:r>
+        <w:t>auf</w:t>
+      </w:r>
+      <w:r>
+        <w:t>zu</w:t>
+      </w:r>
+      <w:r>
+        <w:t xml:space="preserve">setzen </w:t>
+      </w:r>
+      <w:r>
+        <w:t xml:space="preserve">und </w:t>
+      </w:r>
+      <w:r>
+        <w:t xml:space="preserve">mit </w:t>
+      </w:r>
+      <w:r>
+        <w:t xml:space="preserve">komplexeren Projektstrukturen umzugehen. Dazu gehört zum Beispiel </w:t>
+      </w:r>
+      <w:r>
+        <w:t>das Arbeiten an verschiedenen Version</w:t>
+      </w:r>
+      <w:r>
+        <w:t>ssträngen</w:t>
+      </w:r>
+      <w:r>
+        <w:t xml:space="preserve"> und </w:t>
+      </w:r>
+      <w:r>
+        <w:t>deren Synchronisation</w:t>
+      </w:r>
+      <w:r>
+        <w:t xml:space="preserve"> </w:t>
+      </w:r>
+      <w:r>
+        <w:t xml:space="preserve">zum Beispiel </w:t>
+      </w:r>
+      <w:r>
+        <w:t xml:space="preserve">durch </w:t>
+      </w:r>
+      <w:r>
+        <w:rPr>
+          <w:i/>
+        </w:rPr>
+        <w:t>Cherry Picks</w:t>
+      </w:r>
+      <w:r>
+        <w:t>.</w:t>
+      </w:r>
     </w:p>
     <w:p>
       <w:pPr>
         <w:pStyle w:val="Textkrper"/>
       </w:pPr>
       <w:r>
-        <w:t xml:space="preserve">Im Umgang mit </w:t>
-      </w:r>
-      <w:r>
-        <w:rPr>
-          <w:i/>
-        </w:rPr>
-        <w:t>Git</w:t>
-      </w:r>
-      <w:r>
-        <w:t xml:space="preserve"> habe ich gelernt</w:t>
+        <w:t>Gestört hat es mich, dass ich viel</w:t>
+      </w:r>
+      <w:r>
+        <w:t xml:space="preserve"> Arbeitszeit dazu aufwenden muss</w:t>
       </w:r>
       <w:r>
         <w:t>,</w:t>
@@ -4112,152 +4621,83 @@
         <w:t xml:space="preserve"> </w:t>
       </w:r>
       <w:r>
-        <w:t xml:space="preserve">Pipelines </w:t>
-      </w:r>
-      <w:r>
-        <w:t>in</w:t>
+        <w:t>alte</w:t>
+      </w:r>
+      <w:r>
+        <w:t>n</w:t>
       </w:r>
       <w:r>
         <w:t xml:space="preserve"> </w:t>
       </w:r>
       <w:r>
-        <w:rPr>
-          <w:i/>
-        </w:rPr>
-        <w:t>Gitlab</w:t>
+        <w:t>und schlecht dokumentierten C</w:t>
+      </w:r>
+      <w:r>
+        <w:t>ode</w:t>
       </w:r>
       <w:r>
         <w:t xml:space="preserve"> </w:t>
       </w:r>
       <w:r>
-        <w:t>auf</w:t>
-      </w:r>
-      <w:r>
-        <w:t>zu</w:t>
-      </w:r>
-      <w:r>
-        <w:t xml:space="preserve">setzen </w:t>
-      </w:r>
-      <w:r>
-        <w:t xml:space="preserve">und </w:t>
-      </w:r>
-      <w:r>
-        <w:t xml:space="preserve">mit </w:t>
-      </w:r>
-      <w:r>
-        <w:t xml:space="preserve">komplexeren Projektstrukturen umzugehen. Dazu gehört zum Beispiel </w:t>
-      </w:r>
-      <w:r>
-        <w:t>das Arbeiten an verschiedenen Version</w:t>
-      </w:r>
-      <w:r>
-        <w:t>ssträngen</w:t>
-      </w:r>
-      <w:r>
-        <w:t xml:space="preserve"> und </w:t>
-      </w:r>
-      <w:r>
-        <w:t>deren Synchronisation</w:t>
+        <w:t>zu analysieren</w:t>
+      </w:r>
+      <w:r>
+        <w:t xml:space="preserve">. Das </w:t>
+      </w:r>
+      <w:r>
+        <w:t xml:space="preserve">kommt </w:t>
+      </w:r>
+      <w:r>
+        <w:t xml:space="preserve">gerade im </w:t>
+      </w:r>
+      <w:r>
+        <w:rPr>
+          <w:i/>
+        </w:rPr>
+        <w:t>Diagnosetool</w:t>
+      </w:r>
+      <w:r>
+        <w:t xml:space="preserve"> häufig vor, da dieses Projekt </w:t>
+      </w:r>
+      <w:r>
+        <w:t xml:space="preserve">fast nur von Werksstudenten </w:t>
+      </w:r>
+      <w:r>
+        <w:t xml:space="preserve">betreut und dadurch von vielen unterschiedlichen Entwicklern mit teilweise wenig Erfahrung </w:t>
+      </w:r>
+      <w:r>
+        <w:t xml:space="preserve">betreut </w:t>
+      </w:r>
+      <w:r>
+        <w:t>wurde.</w:t>
       </w:r>
       <w:r>
         <w:t xml:space="preserve"> </w:t>
       </w:r>
-      <w:r>
-        <w:t xml:space="preserve">z.B. </w:t>
-      </w:r>
-      <w:r>
-        <w:t xml:space="preserve">durch </w:t>
-      </w:r>
-      <w:r>
-        <w:rPr>
-          <w:i/>
-        </w:rPr>
-        <w:t>Cherry Picks</w:t>
-      </w:r>
-      <w:r>
-        <w:t>.</w:t>
-      </w:r>
     </w:p>
     <w:p>
       <w:pPr>
         <w:pStyle w:val="Textkrper"/>
       </w:pPr>
       <w:r>
-        <w:t>Gestört hat es mich, dass ich viel</w:t>
-      </w:r>
-      <w:r>
-        <w:t xml:space="preserve"> Arbeitszeit dazu aufwenden muss </w:t>
-      </w:r>
-      <w:r>
-        <w:t>alte</w:t>
-      </w:r>
-      <w:r>
-        <w:t>n</w:t>
-      </w:r>
-      <w:r>
-        <w:t xml:space="preserve"> </w:t>
-      </w:r>
-      <w:r>
-        <w:t>und schlecht dokumentierten C</w:t>
-      </w:r>
-      <w:r>
-        <w:t>ode</w:t>
-      </w:r>
-      <w:r>
-        <w:t xml:space="preserve"> </w:t>
-      </w:r>
-      <w:r>
-        <w:t>zu analysieren</w:t>
-      </w:r>
-      <w:r>
-        <w:t xml:space="preserve">. Das </w:t>
-      </w:r>
-      <w:r>
-        <w:t xml:space="preserve">kommt </w:t>
-      </w:r>
-      <w:r>
-        <w:t xml:space="preserve">gerade im </w:t>
-      </w:r>
-      <w:r>
-        <w:rPr>
-          <w:i/>
-        </w:rPr>
-        <w:t>Diagnosetool</w:t>
-      </w:r>
-      <w:r>
-        <w:t xml:space="preserve"> häufig vor, da dieses Projekt </w:t>
-      </w:r>
-      <w:r>
-        <w:t xml:space="preserve">fast nur von Werksstudenten </w:t>
-      </w:r>
-      <w:r>
-        <w:t xml:space="preserve">betreut und dadurch von vielen unterschiedlichen Entwicklern mit teilweise wenig Erfahrung </w:t>
-      </w:r>
-      <w:r>
-        <w:t xml:space="preserve">betreut </w:t>
-      </w:r>
-      <w:r>
-        <w:t>wurde.</w:t>
-      </w:r>
-      <w:r>
-        <w:t xml:space="preserve"> </w:t>
-      </w:r>
-    </w:p>
-    <w:p>
-      <w:pPr>
-        <w:pStyle w:val="Textkrper"/>
-      </w:pPr>
-      <w:r>
         <w:t xml:space="preserve">Abschließend denke ich, dass </w:t>
       </w:r>
       <w:r>
         <w:t xml:space="preserve">mir die Arbeit als Werksstudent bei </w:t>
       </w:r>
-      <w:r>
-        <w:rPr>
-          <w:i/>
-        </w:rPr>
-        <w:t>valantic FSA</w:t>
+      <w:proofErr w:type="spellStart"/>
+      <w:r>
+        <w:rPr>
+          <w:i/>
+        </w:rPr>
+        <w:t>valantic</w:t>
+      </w:r>
+      <w:proofErr w:type="spellEnd"/>
+      <w:r>
+        <w:rPr>
+          <w:i/>
+        </w:rPr>
+        <w:t xml:space="preserve"> FSA</w:t>
       </w:r>
       <w:r>
         <w:t xml:space="preserve"> ein gutes Bild davon gibt</w:t>
@@ -4284,7 +4724,7 @@
         <w:br w:type="page"/>
       </w:r>
     </w:p>
-    <w:bookmarkStart w:id="14" w:name="_Toc185157484" w:displacedByCustomXml="next"/>
+    <w:bookmarkStart w:id="14" w:name="_Toc185618247" w:displacedByCustomXml="next"/>
     <w:sdt>
       <w:sdtPr>
         <w:rPr>
@@ -4299,7 +4739,6 @@
           <w:docPartUnique/>
         </w:docPartObj>
       </w:sdtPr>
-      <w:sdtEndPr/>
       <w:sdtContent>
         <w:p>
           <w:pPr>
@@ -4316,11 +4755,11 @@
             <w:id w:val="111145805"/>
             <w:bibliography/>
           </w:sdtPr>
-          <w:sdtEndPr/>
           <w:sdtContent>
             <w:p>
               <w:pPr>
                 <w:pStyle w:val="Literaturverzeichnis"/>
+                <w:jc w:val="left"/>
                 <w:rPr>
                   <w:b/>
                   <w:bCs/>
@@ -4344,10 +4783,18 @@
               </w:r>
               <w:r>
                 <w:rPr>
+                  <w:b/>
                   <w:noProof/>
                   <w:lang w:val="en-GB"/>
                 </w:rPr>
-                <w:t xml:space="preserve">1. </w:t>
+                <w:t>1.</w:t>
+              </w:r>
+              <w:r>
+                <w:rPr>
+                  <w:noProof/>
+                  <w:lang w:val="en-GB"/>
+                </w:rPr>
+                <w:t xml:space="preserve"> </w:t>
               </w:r>
               <w:r>
                 <w:rPr>
@@ -4382,6 +4829,7 @@
             <w:p>
               <w:pPr>
                 <w:pStyle w:val="Literaturverzeichnis"/>
+                <w:jc w:val="left"/>
                 <w:rPr>
                   <w:b/>
                   <w:bCs/>
@@ -4416,12 +4864,31 @@
                   <w:noProof/>
                   <w:lang w:val="en-GB"/>
                 </w:rPr>
-                <w:t>[Online] 29. 06 2024. https://de.wikipedia.org/wiki/Valantic.</w:t>
+                <w:t>[Online] 29. 06 2024.</w:t>
+              </w:r>
+              <w:r>
+                <w:rPr>
+                  <w:b/>
+                  <w:bCs/>
+                  <w:noProof/>
+                  <w:lang w:val="en-GB"/>
+                </w:rPr>
+                <w:t xml:space="preserve"> </w:t>
+              </w:r>
+              <w:r>
+                <w:rPr>
+                  <w:b/>
+                  <w:bCs/>
+                  <w:noProof/>
+                  <w:lang w:val="en-GB"/>
+                </w:rPr>
+                <w:t>https://de.wikipedia.org/wiki/Valantic.</w:t>
               </w:r>
             </w:p>
             <w:p>
               <w:pPr>
                 <w:pStyle w:val="Literaturverzeichnis"/>
+                <w:jc w:val="left"/>
                 <w:rPr>
                   <w:b/>
                   <w:bCs/>
@@ -4462,6 +4929,7 @@
             <w:p>
               <w:pPr>
                 <w:pStyle w:val="Literaturverzeichnis"/>
+                <w:jc w:val="left"/>
                 <w:rPr>
                   <w:b/>
                   <w:bCs/>
@@ -4500,6 +4968,7 @@
             <w:p>
               <w:pPr>
                 <w:pStyle w:val="Literaturverzeichnis"/>
+                <w:jc w:val="left"/>
                 <w:rPr>
                   <w:b/>
                   <w:bCs/>
@@ -4536,6 +5005,7 @@
             <w:p>
               <w:pPr>
                 <w:pStyle w:val="Literaturverzeichnis"/>
+                <w:jc w:val="left"/>
                 <w:rPr>
                   <w:b/>
                   <w:bCs/>
@@ -4572,6 +5042,7 @@
             <w:p>
               <w:pPr>
                 <w:pStyle w:val="Literaturverzeichnis"/>
+                <w:jc w:val="left"/>
                 <w:rPr>
                   <w:b/>
                   <w:bCs/>
@@ -5081,7 +5552,6 @@
         <w:docPartUnique/>
       </w:docPartObj>
     </w:sdtPr>
-    <w:sdtEndPr/>
     <w:sdtContent>
       <w:p>
         <w:pPr>

</xml_diff>